<commit_message>
Finalize the report please...!
</commit_message>
<xml_diff>
--- a/Report.docx
+++ b/Report.docx
@@ -857,42 +857,18 @@
           <w:szCs w:val="20"/>
           <w:lang w:eastAsia="ko-KR"/>
         </w:rPr>
-        <w:t xml:space="preserve"> a cyclic redundancy </w:t>
-      </w:r>
-      <w:proofErr w:type="gramStart"/>
-      <w:r>
-        <w:rPr>
-          <w:rFonts w:ascii="Times" w:eastAsiaTheme="minorHAnsi" w:hAnsi="Times" w:cs="Times"/>
-          <w:b w:val="0"/>
-          <w:bCs w:val="0"/>
-          <w:sz w:val="20"/>
-          <w:szCs w:val="20"/>
-          <w:lang w:eastAsia="ko-KR"/>
-        </w:rPr>
-        <w:t>check</w:t>
-      </w:r>
-      <w:r>
-        <w:rPr>
-          <w:rFonts w:ascii="Times" w:eastAsiaTheme="minorHAnsi" w:hAnsi="Times" w:cs="Times" w:hint="eastAsia"/>
-          <w:b w:val="0"/>
-          <w:bCs w:val="0"/>
-          <w:sz w:val="20"/>
-          <w:szCs w:val="20"/>
-          <w:lang w:eastAsia="ko-KR"/>
-        </w:rPr>
-        <w:t>(</w:t>
-      </w:r>
-      <w:proofErr w:type="gramEnd"/>
-      <w:r>
-        <w:rPr>
-          <w:rFonts w:ascii="Times" w:eastAsiaTheme="minorHAnsi" w:hAnsi="Times" w:cs="Times" w:hint="eastAsia"/>
-          <w:b w:val="0"/>
-          <w:bCs w:val="0"/>
-          <w:sz w:val="20"/>
-          <w:szCs w:val="20"/>
-          <w:lang w:eastAsia="ko-KR"/>
-        </w:rPr>
-        <w:t>CRC)</w:t>
+        <w:t xml:space="preserve"> a cyclic redundancy check</w:t>
+      </w:r>
+      <w:r>
+        <w:rPr>
+          <w:rFonts w:ascii="Times" w:eastAsiaTheme="minorHAnsi" w:hAnsi="Times" w:cs="Times" w:hint="eastAsia"/>
+          <w:b w:val="0"/>
+          <w:bCs w:val="0"/>
+          <w:sz w:val="20"/>
+          <w:szCs w:val="20"/>
+          <w:lang w:eastAsia="ko-KR"/>
+        </w:rPr>
+        <w:t>(CRC)</w:t>
       </w:r>
       <w:r>
         <w:rPr>
@@ -1513,31 +1489,7 @@
           <w:szCs w:val="20"/>
           <w:lang w:eastAsia="ko-KR"/>
         </w:rPr>
-        <w:t xml:space="preserve"> Drones fit their unique </w:t>
-      </w:r>
-      <w:proofErr w:type="gramStart"/>
-      <w:r>
-        <w:rPr>
-          <w:rFonts w:ascii="Times" w:eastAsiaTheme="minorHAnsi" w:hAnsi="Times" w:cs="Times" w:hint="eastAsia"/>
-          <w:b w:val="0"/>
-          <w:bCs w:val="0"/>
-          <w:sz w:val="20"/>
-          <w:szCs w:val="20"/>
-          <w:lang w:eastAsia="ko-KR"/>
-        </w:rPr>
-        <w:t>identification(</w:t>
-      </w:r>
-      <w:proofErr w:type="gramEnd"/>
-      <w:r>
-        <w:rPr>
-          <w:rFonts w:ascii="Times" w:eastAsiaTheme="minorHAnsi" w:hAnsi="Times" w:cs="Times" w:hint="eastAsia"/>
-          <w:b w:val="0"/>
-          <w:bCs w:val="0"/>
-          <w:sz w:val="20"/>
-          <w:szCs w:val="20"/>
-          <w:lang w:eastAsia="ko-KR"/>
-        </w:rPr>
-        <w:t>ICAO</w:t>
+        <w:t xml:space="preserve"> Drones fit their unique identification(ICAO</w:t>
       </w:r>
       <w:r>
         <w:rPr>
@@ -2763,29 +2715,16 @@
         </w:rPr>
         <w:t xml:space="preserve"> </w:t>
       </w:r>
-      <w:proofErr w:type="gramStart"/>
-      <w:r>
-        <w:rPr>
-          <w:rFonts w:ascii="Times" w:eastAsiaTheme="minorHAnsi" w:hAnsi="Times" w:cs="Times" w:hint="eastAsia"/>
-          <w:b w:val="0"/>
-          <w:bCs w:val="0"/>
-          <w:sz w:val="20"/>
-          <w:szCs w:val="20"/>
-          <w:lang w:eastAsia="ko-KR"/>
-        </w:rPr>
-        <w:t>So</w:t>
-      </w:r>
-      <w:proofErr w:type="gramEnd"/>
-      <w:r>
-        <w:rPr>
-          <w:rFonts w:ascii="Times" w:eastAsiaTheme="minorHAnsi" w:hAnsi="Times" w:cs="Times" w:hint="eastAsia"/>
-          <w:b w:val="0"/>
-          <w:bCs w:val="0"/>
-          <w:sz w:val="20"/>
-          <w:szCs w:val="20"/>
-          <w:lang w:eastAsia="ko-KR"/>
-        </w:rPr>
-        <w:t xml:space="preserve"> we decided to carefully calculate </w:t>
+      <w:r>
+        <w:rPr>
+          <w:rFonts w:ascii="Times" w:eastAsiaTheme="minorHAnsi" w:hAnsi="Times" w:cs="Times" w:hint="eastAsia"/>
+          <w:b w:val="0"/>
+          <w:bCs w:val="0"/>
+          <w:sz w:val="20"/>
+          <w:szCs w:val="20"/>
+          <w:lang w:eastAsia="ko-KR"/>
+        </w:rPr>
+        <w:t xml:space="preserve">So we decided to carefully calculate </w:t>
       </w:r>
       <w:proofErr w:type="spellStart"/>
       <w:r>
@@ -3208,7 +3147,6 @@
         </w:rPr>
         <w:t xml:space="preserve">receive </w:t>
       </w:r>
-      <w:proofErr w:type="gramStart"/>
       <w:r>
         <w:rPr>
           <w:rFonts w:ascii="Times" w:eastAsiaTheme="minorHAnsi" w:hAnsi="Times" w:cs="Times" w:hint="eastAsia"/>
@@ -3235,7 +3173,6 @@
         </w:rPr>
         <w:t>(</w:t>
       </w:r>
-      <w:proofErr w:type="gramEnd"/>
       <w:r>
         <w:rPr>
           <w:rFonts w:ascii="Times" w:eastAsiaTheme="minorHAnsi" w:hAnsi="Times" w:cs="Times" w:hint="eastAsia"/>
@@ -3519,42 +3456,18 @@
           <w:szCs w:val="20"/>
           <w:lang w:eastAsia="ko-KR"/>
         </w:rPr>
-        <w:t xml:space="preserve">However, the message still can get corrupted by natural </w:t>
-      </w:r>
-      <w:proofErr w:type="gramStart"/>
-      <w:r>
-        <w:rPr>
-          <w:rFonts w:ascii="Times" w:eastAsiaTheme="minorHAnsi" w:hAnsi="Times" w:cs="Times"/>
-          <w:b w:val="0"/>
-          <w:bCs w:val="0"/>
-          <w:sz w:val="20"/>
-          <w:szCs w:val="20"/>
-          <w:lang w:eastAsia="ko-KR"/>
-        </w:rPr>
-        <w:t>error</w:t>
-      </w:r>
-      <w:r>
-        <w:rPr>
-          <w:rFonts w:ascii="Times" w:eastAsiaTheme="minorHAnsi" w:hAnsi="Times" w:cs="Times" w:hint="eastAsia"/>
-          <w:b w:val="0"/>
-          <w:bCs w:val="0"/>
-          <w:sz w:val="20"/>
-          <w:szCs w:val="20"/>
-          <w:lang w:eastAsia="ko-KR"/>
-        </w:rPr>
-        <w:t>(</w:t>
-      </w:r>
-      <w:proofErr w:type="gramEnd"/>
-      <w:r>
-        <w:rPr>
-          <w:rFonts w:ascii="Times" w:eastAsiaTheme="minorHAnsi" w:hAnsi="Times" w:cs="Times" w:hint="eastAsia"/>
-          <w:b w:val="0"/>
-          <w:bCs w:val="0"/>
-          <w:sz w:val="20"/>
-          <w:szCs w:val="20"/>
-          <w:lang w:eastAsia="ko-KR"/>
-        </w:rPr>
-        <w:t xml:space="preserve">displayed as </w:t>
+        <w:t>However, the message still can get corrupted by natural error</w:t>
+      </w:r>
+      <w:r>
+        <w:rPr>
+          <w:rFonts w:ascii="Times" w:eastAsiaTheme="minorHAnsi" w:hAnsi="Times" w:cs="Times" w:hint="eastAsia"/>
+          <w:b w:val="0"/>
+          <w:bCs w:val="0"/>
+          <w:sz w:val="20"/>
+          <w:szCs w:val="20"/>
+          <w:lang w:eastAsia="ko-KR"/>
+        </w:rPr>
+        <w:t xml:space="preserve">(displayed as </w:t>
       </w:r>
       <w:proofErr w:type="spellStart"/>
       <w:r>
@@ -5774,7 +5687,6 @@
         </w:rPr>
         <w:t xml:space="preserve">a jammer successfully </w:t>
       </w:r>
-      <w:proofErr w:type="gramStart"/>
       <w:r>
         <w:rPr>
           <w:rFonts w:ascii="Times" w:eastAsia="맑은 고딕" w:hAnsi="Times" w:cs="Times"/>
@@ -5784,19 +5696,18 @@
           <w:szCs w:val="20"/>
           <w:lang w:eastAsia="ko-KR"/>
         </w:rPr>
-        <w:t>flip</w:t>
-      </w:r>
-      <w:proofErr w:type="gramEnd"/>
-      <w:r>
-        <w:rPr>
-          <w:rFonts w:ascii="Times" w:eastAsia="맑은 고딕" w:hAnsi="Times" w:cs="Times"/>
-          <w:b w:val="0"/>
-          <w:bCs w:val="0"/>
-          <w:sz w:val="20"/>
-          <w:szCs w:val="20"/>
-          <w:lang w:eastAsia="ko-KR"/>
-        </w:rPr>
-        <w:t xml:space="preserve"> only one bit, it will eventually be classified as a corrupted message by parity bit calculation.</w:t>
+        <w:t>flip only one bit, it will eventually be classified as a corrupted message by parity bit calculation.</w:t>
+      </w:r>
+      <w:r>
+        <w:rPr>
+          <w:rFonts w:ascii="Times" w:eastAsia="맑은 고딕" w:hAnsi="Times" w:cs="Times" w:hint="eastAsia"/>
+          <w:b w:val="0"/>
+          <w:bCs w:val="0"/>
+          <w:sz w:val="20"/>
+          <w:szCs w:val="20"/>
+          <w:lang w:eastAsia="ko-KR"/>
+        </w:rPr>
+        <w:t xml:space="preserve"> </w:t>
       </w:r>
     </w:p>
     <w:p>
@@ -5826,9 +5737,9 @@
           <w:lang w:eastAsia="ko-KR"/>
         </w:rPr>
         <w:drawing>
-          <wp:inline distT="0" distB="0" distL="0" distR="0" wp14:anchorId="28800058" wp14:editId="4E27BB2A">
-            <wp:extent cx="3364173" cy="1906092"/>
-            <wp:effectExtent l="19050" t="19050" r="27305" b="18415"/>
+          <wp:inline distT="0" distB="0" distL="0" distR="0" wp14:anchorId="2A6747C0" wp14:editId="0BFDD04F">
+            <wp:extent cx="2757809" cy="1562535"/>
+            <wp:effectExtent l="19050" t="19050" r="23495" b="19050"/>
             <wp:docPr id="1542333143" name="Picture 1"/>
             <wp:cNvGraphicFramePr>
               <a:graphicFrameLocks xmlns:a="http://schemas.openxmlformats.org/drawingml/2006/main" noChangeAspect="1"/>
@@ -5858,7 +5769,7 @@
                   <pic:spPr bwMode="auto">
                     <a:xfrm>
                       <a:off x="0" y="0"/>
-                      <a:ext cx="3391955" cy="1921833"/>
+                      <a:ext cx="2784605" cy="1577717"/>
                     </a:xfrm>
                     <a:prstGeom prst="rect">
                       <a:avLst/>
@@ -5954,16 +5865,397 @@
         <w:wordWrap/>
         <w:autoSpaceDE/>
         <w:autoSpaceDN/>
-        <w:jc w:val="center"/>
+        <w:jc w:val="both"/>
+        <w:rPr>
+          <w:rFonts w:ascii="Times" w:eastAsia="맑은 고딕" w:hAnsi="Times" w:cs="Times" w:hint="eastAsia"/>
+          <w:b w:val="0"/>
+          <w:bCs w:val="0"/>
+          <w:sz w:val="20"/>
+          <w:szCs w:val="20"/>
+          <w:lang w:eastAsia="ko-KR"/>
+        </w:rPr>
+      </w:pPr>
+      <w:r>
+        <w:rPr>
+          <w:rFonts w:ascii="Times" w:eastAsia="맑은 고딕" w:hAnsi="Times" w:cs="Times" w:hint="eastAsia"/>
+          <w:b w:val="0"/>
+          <w:bCs w:val="0"/>
+          <w:sz w:val="20"/>
+          <w:szCs w:val="20"/>
+          <w:lang w:eastAsia="ko-KR"/>
+        </w:rPr>
+        <w:t xml:space="preserve">All </w:t>
+      </w:r>
+      <w:r>
+        <w:rPr>
+          <w:rFonts w:ascii="Times" w:eastAsia="맑은 고딕" w:hAnsi="Times" w:cs="Times" w:hint="eastAsia"/>
+          <w:b w:val="0"/>
+          <w:bCs w:val="0"/>
+          <w:sz w:val="20"/>
+          <w:szCs w:val="20"/>
+          <w:lang w:eastAsia="ko-KR"/>
+        </w:rPr>
+        <w:t xml:space="preserve">of </w:t>
+      </w:r>
+      <w:r>
+        <w:rPr>
+          <w:rFonts w:ascii="Times" w:eastAsia="맑은 고딕" w:hAnsi="Times" w:cs="Times" w:hint="eastAsia"/>
+          <w:b w:val="0"/>
+          <w:bCs w:val="0"/>
+          <w:sz w:val="20"/>
+          <w:szCs w:val="20"/>
+          <w:lang w:eastAsia="ko-KR"/>
+        </w:rPr>
+        <w:t xml:space="preserve">the jammer </w:t>
+      </w:r>
+      <w:r>
+        <w:rPr>
+          <w:rFonts w:ascii="Times" w:eastAsia="맑은 고딕" w:hAnsi="Times" w:cs="Times" w:hint="eastAsia"/>
+          <w:b w:val="0"/>
+          <w:bCs w:val="0"/>
+          <w:sz w:val="20"/>
+          <w:szCs w:val="20"/>
+          <w:lang w:eastAsia="ko-KR"/>
+        </w:rPr>
+        <w:t xml:space="preserve">that we implemented </w:t>
+      </w:r>
+      <w:r>
+        <w:rPr>
+          <w:rFonts w:ascii="Times" w:eastAsia="맑은 고딕" w:hAnsi="Times" w:cs="Times" w:hint="eastAsia"/>
+          <w:b w:val="0"/>
+          <w:bCs w:val="0"/>
+          <w:sz w:val="20"/>
+          <w:szCs w:val="20"/>
+          <w:lang w:eastAsia="ko-KR"/>
+        </w:rPr>
+        <w:t xml:space="preserve">follows the fact that </w:t>
+      </w:r>
+      <w:r>
         <w:rPr>
           <w:rFonts w:ascii="Times" w:eastAsia="맑은 고딕" w:hAnsi="Times" w:cs="Times"/>
-          <w:b w:val="0"/>
-          <w:bCs w:val="0"/>
-          <w:sz w:val="20"/>
-          <w:szCs w:val="20"/>
-          <w:lang w:eastAsia="ko-KR"/>
-        </w:rPr>
-      </w:pPr>
+          <w:sz w:val="20"/>
+          <w:szCs w:val="20"/>
+          <w:lang w:eastAsia="ko-KR"/>
+        </w:rPr>
+        <w:t>jamming effectiveness decrease at higher frequencies.</w:t>
+      </w:r>
+      <w:r>
+        <w:rPr>
+          <w:rFonts w:ascii="Times" w:eastAsia="맑은 고딕" w:hAnsi="Times" w:cs="Times" w:hint="eastAsia"/>
+          <w:sz w:val="20"/>
+          <w:szCs w:val="20"/>
+          <w:lang w:eastAsia="ko-KR"/>
+        </w:rPr>
+        <w:t xml:space="preserve"> </w:t>
+      </w:r>
+      <w:r>
+        <w:rPr>
+          <w:rFonts w:ascii="Times" w:eastAsia="맑은 고딕" w:hAnsi="Times" w:cs="Times" w:hint="eastAsia"/>
+          <w:b w:val="0"/>
+          <w:bCs w:val="0"/>
+          <w:sz w:val="20"/>
+          <w:szCs w:val="20"/>
+          <w:lang w:eastAsia="ko-KR"/>
+        </w:rPr>
+        <w:t>Th</w:t>
+      </w:r>
+      <w:r>
+        <w:rPr>
+          <w:rFonts w:ascii="Times" w:eastAsia="맑은 고딕" w:hAnsi="Times" w:cs="Times" w:hint="eastAsia"/>
+          <w:b w:val="0"/>
+          <w:bCs w:val="0"/>
+          <w:sz w:val="20"/>
+          <w:szCs w:val="20"/>
+          <w:lang w:eastAsia="ko-KR"/>
+        </w:rPr>
+        <w:t>is is due to many reason</w:t>
+      </w:r>
+      <w:r>
+        <w:rPr>
+          <w:rFonts w:ascii="Times" w:eastAsia="맑은 고딕" w:hAnsi="Times" w:cs="Times" w:hint="eastAsia"/>
+          <w:b w:val="0"/>
+          <w:bCs w:val="0"/>
+          <w:sz w:val="20"/>
+          <w:szCs w:val="20"/>
+          <w:lang w:eastAsia="ko-KR"/>
+        </w:rPr>
+        <w:t>s</w:t>
+      </w:r>
+      <w:r>
+        <w:rPr>
+          <w:rFonts w:ascii="Times" w:eastAsia="맑은 고딕" w:hAnsi="Times" w:cs="Times" w:hint="eastAsia"/>
+          <w:b w:val="0"/>
+          <w:bCs w:val="0"/>
+          <w:sz w:val="20"/>
+          <w:szCs w:val="20"/>
+          <w:lang w:eastAsia="ko-KR"/>
+        </w:rPr>
+        <w:t>; e.g., h</w:t>
+      </w:r>
+      <w:r>
+        <w:rPr>
+          <w:rFonts w:ascii="Times" w:eastAsia="맑은 고딕" w:hAnsi="Times" w:cs="Times"/>
+          <w:b w:val="0"/>
+          <w:bCs w:val="0"/>
+          <w:sz w:val="20"/>
+          <w:szCs w:val="20"/>
+          <w:lang w:eastAsia="ko-KR"/>
+        </w:rPr>
+        <w:t>igher frequencies experience more path loss</w:t>
+      </w:r>
+      <w:r>
+        <w:rPr>
+          <w:rFonts w:ascii="Times" w:eastAsia="맑은 고딕" w:hAnsi="Times" w:cs="Times" w:hint="eastAsia"/>
+          <w:b w:val="0"/>
+          <w:bCs w:val="0"/>
+          <w:sz w:val="20"/>
+          <w:szCs w:val="20"/>
+          <w:lang w:eastAsia="ko-KR"/>
+        </w:rPr>
+        <w:t xml:space="preserve">, </w:t>
+      </w:r>
+      <w:r>
+        <w:rPr>
+          <w:rFonts w:ascii="Times" w:eastAsia="맑은 고딕" w:hAnsi="Times" w:cs="Times"/>
+          <w:b w:val="0"/>
+          <w:bCs w:val="0"/>
+          <w:sz w:val="20"/>
+          <w:szCs w:val="20"/>
+          <w:lang w:eastAsia="ko-KR"/>
+        </w:rPr>
+        <w:t>more affected by atmospheric conditions</w:t>
+      </w:r>
+      <w:r>
+        <w:rPr>
+          <w:rFonts w:ascii="Times" w:eastAsia="맑은 고딕" w:hAnsi="Times" w:cs="Times" w:hint="eastAsia"/>
+          <w:b w:val="0"/>
+          <w:bCs w:val="0"/>
+          <w:sz w:val="20"/>
+          <w:szCs w:val="20"/>
+          <w:lang w:eastAsia="ko-KR"/>
+        </w:rPr>
+        <w:t>, etc.</w:t>
+      </w:r>
+      <w:r>
+        <w:rPr>
+          <w:rFonts w:ascii="Times" w:eastAsia="맑은 고딕" w:hAnsi="Times" w:cs="Times" w:hint="eastAsia"/>
+          <w:b w:val="0"/>
+          <w:bCs w:val="0"/>
+          <w:sz w:val="20"/>
+          <w:szCs w:val="20"/>
+          <w:lang w:eastAsia="ko-KR"/>
+        </w:rPr>
+        <w:t xml:space="preserve"> </w:t>
+      </w:r>
+      <w:r>
+        <w:rPr>
+          <w:rFonts w:ascii="Times" w:eastAsia="맑은 고딕" w:hAnsi="Times" w:cs="Times"/>
+          <w:b w:val="0"/>
+          <w:bCs w:val="0"/>
+          <w:sz w:val="20"/>
+          <w:szCs w:val="20"/>
+          <w:lang w:eastAsia="ko-KR"/>
+        </w:rPr>
+        <w:t xml:space="preserve">We designed the Jammer to suffer a power loss of up to </w:t>
+      </w:r>
+      <w:r>
+        <w:rPr>
+          <w:rFonts w:ascii="Times" w:eastAsia="맑은 고딕" w:hAnsi="Times" w:cs="Times" w:hint="eastAsia"/>
+          <w:b w:val="0"/>
+          <w:bCs w:val="0"/>
+          <w:sz w:val="20"/>
+          <w:szCs w:val="20"/>
+          <w:lang w:eastAsia="ko-KR"/>
+        </w:rPr>
+        <w:t xml:space="preserve">maximum </w:t>
+      </w:r>
+      <w:r>
+        <w:rPr>
+          <w:rFonts w:ascii="Times" w:eastAsia="맑은 고딕" w:hAnsi="Times" w:cs="Times"/>
+          <w:b w:val="0"/>
+          <w:bCs w:val="0"/>
+          <w:sz w:val="20"/>
+          <w:szCs w:val="20"/>
+          <w:lang w:eastAsia="ko-KR"/>
+        </w:rPr>
+        <w:t>3 dB due to this phenomenon, and limited the maximum d</w:t>
+      </w:r>
+      <w:r>
+        <w:rPr>
+          <w:rFonts w:ascii="Times" w:eastAsia="맑은 고딕" w:hAnsi="Times" w:cs="Times" w:hint="eastAsia"/>
+          <w:b w:val="0"/>
+          <w:bCs w:val="0"/>
+          <w:sz w:val="20"/>
+          <w:szCs w:val="20"/>
+          <w:lang w:eastAsia="ko-KR"/>
+        </w:rPr>
+        <w:t>ifference</w:t>
+      </w:r>
+      <w:r>
+        <w:rPr>
+          <w:rFonts w:ascii="Times" w:eastAsia="맑은 고딕" w:hAnsi="Times" w:cs="Times"/>
+          <w:b w:val="0"/>
+          <w:bCs w:val="0"/>
+          <w:sz w:val="20"/>
+          <w:szCs w:val="20"/>
+          <w:lang w:eastAsia="ko-KR"/>
+        </w:rPr>
+        <w:t xml:space="preserve"> from the </w:t>
+      </w:r>
+      <w:r>
+        <w:rPr>
+          <w:rFonts w:ascii="Times" w:eastAsia="맑은 고딕" w:hAnsi="Times" w:cs="Times" w:hint="eastAsia"/>
+          <w:b w:val="0"/>
+          <w:bCs w:val="0"/>
+          <w:sz w:val="20"/>
+          <w:szCs w:val="20"/>
+          <w:lang w:eastAsia="ko-KR"/>
+        </w:rPr>
+        <w:t>c</w:t>
+      </w:r>
+      <w:r>
+        <w:rPr>
+          <w:rFonts w:ascii="Times" w:eastAsia="맑은 고딕" w:hAnsi="Times" w:cs="Times"/>
+          <w:b w:val="0"/>
+          <w:bCs w:val="0"/>
+          <w:sz w:val="20"/>
+          <w:szCs w:val="20"/>
+          <w:lang w:eastAsia="ko-KR"/>
+        </w:rPr>
+        <w:t>enter</w:t>
+      </w:r>
+      <w:r>
+        <w:rPr>
+          <w:rFonts w:ascii="Times" w:eastAsia="맑은 고딕" w:hAnsi="Times" w:cs="Times" w:hint="eastAsia"/>
+          <w:b w:val="0"/>
+          <w:bCs w:val="0"/>
+          <w:sz w:val="20"/>
+          <w:szCs w:val="20"/>
+          <w:lang w:eastAsia="ko-KR"/>
+        </w:rPr>
+        <w:t xml:space="preserve"> f</w:t>
+      </w:r>
+      <w:r>
+        <w:rPr>
+          <w:rFonts w:ascii="Times" w:eastAsia="맑은 고딕" w:hAnsi="Times" w:cs="Times"/>
+          <w:b w:val="0"/>
+          <w:bCs w:val="0"/>
+          <w:sz w:val="20"/>
+          <w:szCs w:val="20"/>
+          <w:lang w:eastAsia="ko-KR"/>
+        </w:rPr>
+        <w:t xml:space="preserve">requency </w:t>
+      </w:r>
+      <w:r>
+        <w:rPr>
+          <w:rFonts w:ascii="Times" w:eastAsia="맑은 고딕" w:hAnsi="Times" w:cs="Times" w:hint="eastAsia"/>
+          <w:b w:val="0"/>
+          <w:bCs w:val="0"/>
+          <w:sz w:val="20"/>
+          <w:szCs w:val="20"/>
+          <w:lang w:eastAsia="ko-KR"/>
+        </w:rPr>
+        <w:t xml:space="preserve">up </w:t>
+      </w:r>
+      <w:r>
+        <w:rPr>
+          <w:rFonts w:ascii="Times" w:eastAsia="맑은 고딕" w:hAnsi="Times" w:cs="Times"/>
+          <w:b w:val="0"/>
+          <w:bCs w:val="0"/>
+          <w:sz w:val="20"/>
+          <w:szCs w:val="20"/>
+          <w:lang w:eastAsia="ko-KR"/>
+        </w:rPr>
+        <w:t>to 500 kH</w:t>
+      </w:r>
+      <w:r>
+        <w:rPr>
+          <w:rFonts w:ascii="Times" w:eastAsia="맑은 고딕" w:hAnsi="Times" w:cs="Times" w:hint="eastAsia"/>
+          <w:b w:val="0"/>
+          <w:bCs w:val="0"/>
+          <w:sz w:val="20"/>
+          <w:szCs w:val="20"/>
+          <w:lang w:eastAsia="ko-KR"/>
+        </w:rPr>
+        <w:t>z</w:t>
+      </w:r>
+      <w:r>
+        <w:rPr>
+          <w:rFonts w:ascii="Times" w:eastAsia="맑은 고딕" w:hAnsi="Times" w:cs="Times"/>
+          <w:b w:val="0"/>
+          <w:bCs w:val="0"/>
+          <w:sz w:val="20"/>
+          <w:szCs w:val="20"/>
+          <w:lang w:eastAsia="ko-KR"/>
+        </w:rPr>
+        <w:t>.</w:t>
+      </w:r>
+      <w:r>
+        <w:rPr>
+          <w:rFonts w:ascii="Times" w:eastAsia="맑은 고딕" w:hAnsi="Times" w:cs="Times" w:hint="eastAsia"/>
+          <w:b w:val="0"/>
+          <w:bCs w:val="0"/>
+          <w:sz w:val="20"/>
+          <w:szCs w:val="20"/>
+          <w:lang w:eastAsia="ko-KR"/>
+        </w:rPr>
+        <w:t xml:space="preserve"> Difference higher than 500kHz would be too easy for jamming filter to remove this signal out.</w:t>
+      </w:r>
+      <w:r>
+        <w:rPr>
+          <w:rFonts w:ascii="Times" w:eastAsia="맑은 고딕" w:hAnsi="Times" w:cs="Times"/>
+          <w:b w:val="0"/>
+          <w:bCs w:val="0"/>
+          <w:sz w:val="20"/>
+          <w:szCs w:val="20"/>
+          <w:lang w:eastAsia="ko-KR"/>
+        </w:rPr>
+        <w:t xml:space="preserve"> That is, a power loss of 3 dB occurs at a frequency difference of 500 kH</w:t>
+      </w:r>
+      <w:r>
+        <w:rPr>
+          <w:rFonts w:ascii="Times" w:eastAsia="맑은 고딕" w:hAnsi="Times" w:cs="Times" w:hint="eastAsia"/>
+          <w:b w:val="0"/>
+          <w:bCs w:val="0"/>
+          <w:sz w:val="20"/>
+          <w:szCs w:val="20"/>
+          <w:lang w:eastAsia="ko-KR"/>
+        </w:rPr>
+        <w:t>z</w:t>
+      </w:r>
+      <w:r>
+        <w:rPr>
+          <w:rFonts w:ascii="Times" w:eastAsia="맑은 고딕" w:hAnsi="Times" w:cs="Times"/>
+          <w:b w:val="0"/>
+          <w:bCs w:val="0"/>
+          <w:sz w:val="20"/>
+          <w:szCs w:val="20"/>
+          <w:lang w:eastAsia="ko-KR"/>
+        </w:rPr>
+        <w:t>. This is a loss of about 1 dB per 167 kH</w:t>
+      </w:r>
+      <w:r>
+        <w:rPr>
+          <w:rFonts w:ascii="Times" w:eastAsia="맑은 고딕" w:hAnsi="Times" w:cs="Times" w:hint="eastAsia"/>
+          <w:b w:val="0"/>
+          <w:bCs w:val="0"/>
+          <w:sz w:val="20"/>
+          <w:szCs w:val="20"/>
+          <w:lang w:eastAsia="ko-KR"/>
+        </w:rPr>
+        <w:t>z</w:t>
+      </w:r>
+      <w:r>
+        <w:rPr>
+          <w:rFonts w:ascii="Times" w:eastAsia="맑은 고딕" w:hAnsi="Times" w:cs="Times"/>
+          <w:b w:val="0"/>
+          <w:bCs w:val="0"/>
+          <w:sz w:val="20"/>
+          <w:szCs w:val="20"/>
+          <w:lang w:eastAsia="ko-KR"/>
+        </w:rPr>
+        <w:t>, implemented linearly.</w:t>
+      </w:r>
     </w:p>
     <w:p>
       <w:pPr>
@@ -5974,21 +6266,1130 @@
         <w:jc w:val="both"/>
         <w:rPr>
           <w:rFonts w:ascii="Times" w:eastAsia="맑은 고딕" w:hAnsi="Times" w:cs="Times"/>
-          <w:sz w:val="20"/>
-          <w:szCs w:val="20"/>
-          <w:lang w:eastAsia="ko-KR"/>
-        </w:rPr>
-      </w:pPr>
-      <w:r>
-        <w:rPr>
-          <w:rFonts w:ascii="Times" w:eastAsia="맑은 고딕" w:hAnsi="Times" w:cs="Times" w:hint="eastAsia"/>
-          <w:color w:val="FF0000"/>
-          <w:sz w:val="20"/>
-          <w:szCs w:val="20"/>
-          <w:lang w:eastAsia="ko-KR"/>
-        </w:rPr>
-        <w:t>TODO: Write about implemented jammers</w:t>
-      </w:r>
+          <w:b w:val="0"/>
+          <w:bCs w:val="0"/>
+          <w:sz w:val="20"/>
+          <w:szCs w:val="20"/>
+          <w:lang w:eastAsia="ko-KR"/>
+        </w:rPr>
+      </w:pPr>
+      <w:r>
+        <w:rPr>
+          <w:rFonts w:ascii="Times" w:eastAsia="맑은 고딕" w:hAnsi="Times" w:cs="Times" w:hint="eastAsia"/>
+          <w:b w:val="0"/>
+          <w:bCs w:val="0"/>
+          <w:sz w:val="20"/>
+          <w:szCs w:val="20"/>
+          <w:lang w:eastAsia="ko-KR"/>
+        </w:rPr>
+        <w:t xml:space="preserve">Now that our simulator has ability to corrupt the message with signal interference, we can implement jammers. We implemented four types of jammer; Continuous </w:t>
+      </w:r>
+      <w:r>
+        <w:rPr>
+          <w:rFonts w:ascii="Times" w:eastAsia="맑은 고딕" w:hAnsi="Times" w:cs="Times" w:hint="eastAsia"/>
+          <w:b w:val="0"/>
+          <w:bCs w:val="0"/>
+          <w:sz w:val="20"/>
+          <w:szCs w:val="20"/>
+          <w:lang w:eastAsia="ko-KR"/>
+        </w:rPr>
+        <w:t>W</w:t>
+      </w:r>
+      <w:r>
+        <w:rPr>
+          <w:rFonts w:ascii="Times" w:eastAsia="맑은 고딕" w:hAnsi="Times" w:cs="Times" w:hint="eastAsia"/>
+          <w:b w:val="0"/>
+          <w:bCs w:val="0"/>
+          <w:sz w:val="20"/>
+          <w:szCs w:val="20"/>
+          <w:lang w:eastAsia="ko-KR"/>
+        </w:rPr>
+        <w:t>ave</w:t>
+      </w:r>
+      <w:r>
+        <w:rPr>
+          <w:rFonts w:ascii="Times" w:eastAsia="맑은 고딕" w:hAnsi="Times" w:cs="Times" w:hint="eastAsia"/>
+          <w:b w:val="0"/>
+          <w:bCs w:val="0"/>
+          <w:sz w:val="20"/>
+          <w:szCs w:val="20"/>
+          <w:lang w:eastAsia="ko-KR"/>
+        </w:rPr>
+        <w:t>(CW)</w:t>
+      </w:r>
+      <w:r>
+        <w:rPr>
+          <w:rFonts w:ascii="Times" w:eastAsia="맑은 고딕" w:hAnsi="Times" w:cs="Times" w:hint="eastAsia"/>
+          <w:b w:val="0"/>
+          <w:bCs w:val="0"/>
+          <w:sz w:val="20"/>
+          <w:szCs w:val="20"/>
+          <w:lang w:eastAsia="ko-KR"/>
+        </w:rPr>
+        <w:t xml:space="preserve">, </w:t>
+      </w:r>
+      <w:r>
+        <w:rPr>
+          <w:rFonts w:ascii="Times" w:eastAsia="맑은 고딕" w:hAnsi="Times" w:cs="Times"/>
+          <w:b w:val="0"/>
+          <w:bCs w:val="0"/>
+          <w:sz w:val="20"/>
+          <w:szCs w:val="20"/>
+          <w:lang w:eastAsia="ko-KR"/>
+        </w:rPr>
+        <w:t>Pulsed</w:t>
+      </w:r>
+      <w:r>
+        <w:rPr>
+          <w:rFonts w:ascii="Times" w:eastAsia="맑은 고딕" w:hAnsi="Times" w:cs="Times" w:hint="eastAsia"/>
+          <w:b w:val="0"/>
+          <w:bCs w:val="0"/>
+          <w:sz w:val="20"/>
+          <w:szCs w:val="20"/>
+          <w:lang w:eastAsia="ko-KR"/>
+        </w:rPr>
+        <w:t xml:space="preserve">, </w:t>
+      </w:r>
+      <w:r>
+        <w:rPr>
+          <w:rFonts w:ascii="Times" w:eastAsia="맑은 고딕" w:hAnsi="Times" w:cs="Times"/>
+          <w:b w:val="0"/>
+          <w:bCs w:val="0"/>
+          <w:sz w:val="20"/>
+          <w:szCs w:val="20"/>
+          <w:lang w:eastAsia="ko-KR"/>
+        </w:rPr>
+        <w:t>Sweeping</w:t>
+      </w:r>
+      <w:r>
+        <w:rPr>
+          <w:rFonts w:ascii="Times" w:eastAsia="맑은 고딕" w:hAnsi="Times" w:cs="Times" w:hint="eastAsia"/>
+          <w:b w:val="0"/>
+          <w:bCs w:val="0"/>
+          <w:sz w:val="20"/>
+          <w:szCs w:val="20"/>
+          <w:lang w:eastAsia="ko-KR"/>
+        </w:rPr>
+        <w:t xml:space="preserve">, and </w:t>
+      </w:r>
+      <w:r>
+        <w:rPr>
+          <w:rFonts w:ascii="Times" w:eastAsia="맑은 고딕" w:hAnsi="Times" w:cs="Times"/>
+          <w:b w:val="0"/>
+          <w:bCs w:val="0"/>
+          <w:sz w:val="20"/>
+          <w:szCs w:val="20"/>
+          <w:lang w:eastAsia="ko-KR"/>
+        </w:rPr>
+        <w:t>Directional</w:t>
+      </w:r>
+      <w:r>
+        <w:rPr>
+          <w:rFonts w:ascii="Times" w:eastAsia="맑은 고딕" w:hAnsi="Times" w:cs="Times" w:hint="eastAsia"/>
+          <w:b w:val="0"/>
+          <w:bCs w:val="0"/>
+          <w:sz w:val="20"/>
+          <w:szCs w:val="20"/>
+          <w:lang w:eastAsia="ko-KR"/>
+        </w:rPr>
+        <w:t>.</w:t>
+      </w:r>
+      <w:r>
+        <w:rPr>
+          <w:rFonts w:ascii="Times" w:eastAsia="맑은 고딕" w:hAnsi="Times" w:cs="Times" w:hint="eastAsia"/>
+          <w:b w:val="0"/>
+          <w:bCs w:val="0"/>
+          <w:sz w:val="20"/>
+          <w:szCs w:val="20"/>
+          <w:lang w:eastAsia="ko-KR"/>
+        </w:rPr>
+        <w:t xml:space="preserve"> </w:t>
+      </w:r>
+    </w:p>
+    <w:p>
+      <w:pPr>
+        <w:widowControl/>
+        <w:wordWrap/>
+        <w:autoSpaceDE/>
+        <w:autoSpaceDN/>
+        <w:jc w:val="both"/>
+        <w:rPr>
+          <w:rFonts w:ascii="Times" w:eastAsia="맑은 고딕" w:hAnsi="Times" w:cs="Times"/>
+          <w:b w:val="0"/>
+          <w:bCs w:val="0"/>
+          <w:sz w:val="20"/>
+          <w:szCs w:val="20"/>
+          <w:lang w:eastAsia="ko-KR"/>
+        </w:rPr>
+      </w:pPr>
+      <w:r>
+        <w:rPr>
+          <w:rFonts w:ascii="Times" w:eastAsia="맑은 고딕" w:hAnsi="Times" w:cs="Times"/>
+          <w:b w:val="0"/>
+          <w:bCs w:val="0"/>
+          <w:noProof/>
+          <w:sz w:val="20"/>
+          <w:szCs w:val="20"/>
+          <w:lang w:eastAsia="ko-KR"/>
+        </w:rPr>
+        <w:drawing>
+          <wp:inline distT="0" distB="0" distL="0" distR="0" wp14:anchorId="4FC00F45" wp14:editId="1616B24B">
+            <wp:extent cx="5716270" cy="1587500"/>
+            <wp:effectExtent l="19050" t="19050" r="17780" b="12700"/>
+            <wp:docPr id="1278478819" name="Picture 6"/>
+            <wp:cNvGraphicFramePr>
+              <a:graphicFrameLocks xmlns:a="http://schemas.openxmlformats.org/drawingml/2006/main" noChangeAspect="1"/>
+            </wp:cNvGraphicFramePr>
+            <a:graphic xmlns:a="http://schemas.openxmlformats.org/drawingml/2006/main">
+              <a:graphicData uri="http://schemas.openxmlformats.org/drawingml/2006/picture">
+                <pic:pic xmlns:pic="http://schemas.openxmlformats.org/drawingml/2006/picture">
+                  <pic:nvPicPr>
+                    <pic:cNvPr id="0" name="Picture 6"/>
+                    <pic:cNvPicPr>
+                      <a:picLocks noChangeAspect="1" noChangeArrowheads="1"/>
+                    </pic:cNvPicPr>
+                  </pic:nvPicPr>
+                  <pic:blipFill>
+                    <a:blip r:embed="rId11" cstate="print">
+                      <a:extLst>
+                        <a:ext uri="{28A0092B-C50C-407E-A947-70E740481C1C}">
+                          <a14:useLocalDpi xmlns:a14="http://schemas.microsoft.com/office/drawing/2010/main" val="0"/>
+                        </a:ext>
+                      </a:extLst>
+                    </a:blip>
+                    <a:srcRect/>
+                    <a:stretch>
+                      <a:fillRect/>
+                    </a:stretch>
+                  </pic:blipFill>
+                  <pic:spPr bwMode="auto">
+                    <a:xfrm>
+                      <a:off x="0" y="0"/>
+                      <a:ext cx="5716270" cy="1587500"/>
+                    </a:xfrm>
+                    <a:prstGeom prst="rect">
+                      <a:avLst/>
+                    </a:prstGeom>
+                    <a:noFill/>
+                    <a:ln w="3175">
+                      <a:solidFill>
+                        <a:schemeClr val="tx1"/>
+                      </a:solidFill>
+                    </a:ln>
+                  </pic:spPr>
+                </pic:pic>
+              </a:graphicData>
+            </a:graphic>
+          </wp:inline>
+        </w:drawing>
+      </w:r>
+    </w:p>
+    <w:p>
+      <w:pPr>
+        <w:widowControl/>
+        <w:wordWrap/>
+        <w:autoSpaceDE/>
+        <w:autoSpaceDN/>
+        <w:jc w:val="center"/>
+        <w:rPr>
+          <w:rFonts w:ascii="Times" w:eastAsiaTheme="minorHAnsi" w:hAnsi="Times" w:cs="Times"/>
+          <w:b w:val="0"/>
+          <w:bCs w:val="0"/>
+          <w:i/>
+          <w:iCs/>
+          <w:sz w:val="20"/>
+          <w:szCs w:val="20"/>
+          <w:lang w:eastAsia="ko-KR"/>
+        </w:rPr>
+      </w:pPr>
+      <w:r>
+        <w:rPr>
+          <w:rFonts w:ascii="Times" w:eastAsiaTheme="minorHAnsi" w:hAnsi="Times" w:cs="Times" w:hint="eastAsia"/>
+          <w:b w:val="0"/>
+          <w:bCs w:val="0"/>
+          <w:i/>
+          <w:iCs/>
+          <w:sz w:val="20"/>
+          <w:szCs w:val="20"/>
+          <w:lang w:eastAsia="ko-KR"/>
+        </w:rPr>
+        <w:t>Figure</w:t>
+      </w:r>
+      <w:r>
+        <w:rPr>
+          <w:rFonts w:ascii="Times" w:eastAsiaTheme="minorHAnsi" w:hAnsi="Times" w:cs="Times" w:hint="eastAsia"/>
+          <w:b w:val="0"/>
+          <w:bCs w:val="0"/>
+          <w:i/>
+          <w:iCs/>
+          <w:sz w:val="20"/>
+          <w:szCs w:val="20"/>
+          <w:lang w:eastAsia="ko-KR"/>
+        </w:rPr>
+        <w:t xml:space="preserve"> 4</w:t>
+      </w:r>
+      <w:r>
+        <w:rPr>
+          <w:rFonts w:ascii="Times" w:eastAsiaTheme="minorHAnsi" w:hAnsi="Times" w:cs="Times" w:hint="eastAsia"/>
+          <w:b w:val="0"/>
+          <w:bCs w:val="0"/>
+          <w:i/>
+          <w:iCs/>
+          <w:sz w:val="20"/>
+          <w:szCs w:val="20"/>
+          <w:lang w:eastAsia="ko-KR"/>
+        </w:rPr>
+        <w:t xml:space="preserve">. </w:t>
+      </w:r>
+      <w:r>
+        <w:rPr>
+          <w:rFonts w:ascii="Times" w:eastAsiaTheme="minorHAnsi" w:hAnsi="Times" w:cs="Times" w:hint="eastAsia"/>
+          <w:b w:val="0"/>
+          <w:bCs w:val="0"/>
+          <w:i/>
+          <w:iCs/>
+          <w:sz w:val="20"/>
+          <w:szCs w:val="20"/>
+          <w:lang w:eastAsia="ko-KR"/>
+        </w:rPr>
+        <w:t>Jammer TX power (left) and jammer frequency(right) over time for single message</w:t>
+      </w:r>
+    </w:p>
+    <w:p>
+      <w:pPr>
+        <w:widowControl/>
+        <w:wordWrap/>
+        <w:autoSpaceDE/>
+        <w:autoSpaceDN/>
+        <w:jc w:val="both"/>
+        <w:rPr>
+          <w:rFonts w:ascii="Times" w:eastAsia="맑은 고딕" w:hAnsi="Times" w:cs="Times"/>
+          <w:b w:val="0"/>
+          <w:bCs w:val="0"/>
+          <w:sz w:val="20"/>
+          <w:szCs w:val="20"/>
+          <w:lang w:eastAsia="ko-KR"/>
+        </w:rPr>
+      </w:pPr>
+      <w:r>
+        <w:rPr>
+          <w:rFonts w:ascii="Times" w:eastAsia="맑은 고딕" w:hAnsi="Times" w:cs="Times" w:hint="eastAsia"/>
+          <w:b w:val="0"/>
+          <w:bCs w:val="0"/>
+          <w:sz w:val="20"/>
+          <w:szCs w:val="20"/>
+          <w:lang w:eastAsia="ko-KR"/>
+        </w:rPr>
+        <w:t xml:space="preserve">For CW jammer, the goal is </w:t>
+      </w:r>
+      <w:r>
+        <w:rPr>
+          <w:rFonts w:ascii="Times" w:eastAsia="맑은 고딕" w:hAnsi="Times" w:cs="Times"/>
+          <w:b w:val="0"/>
+          <w:bCs w:val="0"/>
+          <w:sz w:val="20"/>
+          <w:szCs w:val="20"/>
+          <w:lang w:eastAsia="ko-KR"/>
+        </w:rPr>
+        <w:t>to maximize the interference with the target signal while minimizing the ability of the receiving system to easily filter out the jamming signal by placing it slightly off the target signal's frequency, making it harder to remove through simple filtering techniques</w:t>
+      </w:r>
+      <w:r>
+        <w:rPr>
+          <w:rFonts w:ascii="Times" w:eastAsia="맑은 고딕" w:hAnsi="Times" w:cs="Times" w:hint="eastAsia"/>
+          <w:b w:val="0"/>
+          <w:bCs w:val="0"/>
+          <w:sz w:val="20"/>
+          <w:szCs w:val="20"/>
+          <w:lang w:eastAsia="ko-KR"/>
+        </w:rPr>
+        <w:t>.</w:t>
+      </w:r>
+      <w:r>
+        <w:rPr>
+          <w:rFonts w:ascii="Times" w:eastAsia="맑은 고딕" w:hAnsi="Times" w:cs="Times" w:hint="eastAsia"/>
+          <w:b w:val="0"/>
+          <w:bCs w:val="0"/>
+          <w:sz w:val="20"/>
+          <w:szCs w:val="20"/>
+          <w:lang w:eastAsia="ko-KR"/>
+        </w:rPr>
+        <w:t xml:space="preserve"> </w:t>
+      </w:r>
+      <w:r>
+        <w:rPr>
+          <w:rFonts w:ascii="Times" w:eastAsia="맑은 고딕" w:hAnsi="Times" w:cs="Times" w:hint="eastAsia"/>
+          <w:b w:val="0"/>
+          <w:bCs w:val="0"/>
+          <w:sz w:val="20"/>
+          <w:szCs w:val="20"/>
+          <w:lang w:eastAsia="ko-KR"/>
+        </w:rPr>
+        <w:t>We added</w:t>
+      </w:r>
+      <w:r>
+        <w:rPr>
+          <w:rFonts w:ascii="Times" w:eastAsia="맑은 고딕" w:hAnsi="Times" w:cs="Times" w:hint="eastAsia"/>
+          <w:b w:val="0"/>
+          <w:bCs w:val="0"/>
+          <w:sz w:val="20"/>
+          <w:szCs w:val="20"/>
+          <w:lang w:eastAsia="ko-KR"/>
+        </w:rPr>
+        <w:t xml:space="preserve"> </w:t>
+      </w:r>
+      <w:r>
+        <w:rPr>
+          <w:rFonts w:ascii="Times" w:eastAsia="맑은 고딕" w:hAnsi="Times" w:cs="Times" w:hint="eastAsia"/>
+          <w:b w:val="0"/>
+          <w:bCs w:val="0"/>
+          <w:sz w:val="20"/>
+          <w:szCs w:val="20"/>
+          <w:lang w:eastAsia="ko-KR"/>
+        </w:rPr>
+        <w:t>200kHz from ADB-S</w:t>
+      </w:r>
+      <w:r>
+        <w:rPr>
+          <w:rFonts w:ascii="Times" w:eastAsia="맑은 고딕" w:hAnsi="Times" w:cs="Times"/>
+          <w:b w:val="0"/>
+          <w:bCs w:val="0"/>
+          <w:sz w:val="20"/>
+          <w:szCs w:val="20"/>
+          <w:lang w:eastAsia="ko-KR"/>
+        </w:rPr>
+        <w:t>’</w:t>
+      </w:r>
+      <w:r>
+        <w:rPr>
+          <w:rFonts w:ascii="Times" w:eastAsia="맑은 고딕" w:hAnsi="Times" w:cs="Times" w:hint="eastAsia"/>
+          <w:b w:val="0"/>
+          <w:bCs w:val="0"/>
+          <w:sz w:val="20"/>
+          <w:szCs w:val="20"/>
+          <w:lang w:eastAsia="ko-KR"/>
+        </w:rPr>
+        <w:t>s center frequency</w:t>
+      </w:r>
+      <w:r>
+        <w:rPr>
+          <w:rFonts w:ascii="Times" w:eastAsia="맑은 고딕" w:hAnsi="Times" w:cs="Times" w:hint="eastAsia"/>
+          <w:b w:val="0"/>
+          <w:bCs w:val="0"/>
+          <w:sz w:val="20"/>
+          <w:szCs w:val="20"/>
+          <w:lang w:eastAsia="ko-KR"/>
+        </w:rPr>
+        <w:t xml:space="preserve"> to do this, avoiding frequency difference exceeding 500kHz.</w:t>
+      </w:r>
+      <w:r>
+        <w:rPr>
+          <w:rFonts w:ascii="Times" w:eastAsia="맑은 고딕" w:hAnsi="Times" w:cs="Times" w:hint="eastAsia"/>
+          <w:b w:val="0"/>
+          <w:bCs w:val="0"/>
+          <w:sz w:val="20"/>
+          <w:szCs w:val="20"/>
+          <w:lang w:eastAsia="ko-KR"/>
+        </w:rPr>
+        <w:t xml:space="preserve"> This causes a little bit of </w:t>
+      </w:r>
+      <w:r>
+        <w:rPr>
+          <w:rFonts w:ascii="Times" w:eastAsia="맑은 고딕" w:hAnsi="Times" w:cs="Times" w:hint="eastAsia"/>
+          <w:b w:val="0"/>
+          <w:bCs w:val="0"/>
+          <w:sz w:val="20"/>
+          <w:szCs w:val="20"/>
+          <w:lang w:eastAsia="ko-KR"/>
+        </w:rPr>
+        <w:t>power reduction for CW jammer.</w:t>
+      </w:r>
+    </w:p>
+    <w:p>
+      <w:pPr>
+        <w:widowControl/>
+        <w:wordWrap/>
+        <w:autoSpaceDE/>
+        <w:autoSpaceDN/>
+        <w:jc w:val="both"/>
+        <w:rPr>
+          <w:rFonts w:ascii="Times" w:eastAsia="맑은 고딕" w:hAnsi="Times" w:cs="Times"/>
+          <w:b w:val="0"/>
+          <w:bCs w:val="0"/>
+          <w:sz w:val="20"/>
+          <w:szCs w:val="20"/>
+          <w:lang w:eastAsia="ko-KR"/>
+        </w:rPr>
+      </w:pPr>
+      <w:r>
+        <w:rPr>
+          <w:rFonts w:ascii="Times" w:eastAsia="맑은 고딕" w:hAnsi="Times" w:cs="Times" w:hint="eastAsia"/>
+          <w:b w:val="0"/>
+          <w:bCs w:val="0"/>
+          <w:sz w:val="20"/>
+          <w:szCs w:val="20"/>
+          <w:lang w:eastAsia="ko-KR"/>
+        </w:rPr>
+        <w:t>For pulse jammer, we implemented the jammer to repeatedly turn on and off the signal emission. Pulse repetition shown in Figure 4 is actually too much in reality. It normally targets only few bits to be flipped to retain its</w:t>
+      </w:r>
+      <w:r>
+        <w:rPr>
+          <w:rFonts w:ascii="Times" w:eastAsia="맑은 고딕" w:hAnsi="Times" w:cs="Times"/>
+          <w:b w:val="0"/>
+          <w:bCs w:val="0"/>
+          <w:sz w:val="20"/>
+          <w:szCs w:val="20"/>
+          <w:lang w:eastAsia="ko-KR"/>
+        </w:rPr>
+        <w:t>’</w:t>
+      </w:r>
+      <w:r>
+        <w:rPr>
+          <w:rFonts w:ascii="Times" w:eastAsia="맑은 고딕" w:hAnsi="Times" w:cs="Times" w:hint="eastAsia"/>
+          <w:b w:val="0"/>
+          <w:bCs w:val="0"/>
+          <w:sz w:val="20"/>
+          <w:szCs w:val="20"/>
+          <w:lang w:eastAsia="ko-KR"/>
+        </w:rPr>
+        <w:t xml:space="preserve"> stealthiness. But we set the repetition to be much faster than reality to display that our jammer is configurable.</w:t>
+      </w:r>
+    </w:p>
+    <w:p>
+      <w:pPr>
+        <w:widowControl/>
+        <w:wordWrap/>
+        <w:autoSpaceDE/>
+        <w:autoSpaceDN/>
+        <w:jc w:val="both"/>
+        <w:rPr>
+          <w:rFonts w:ascii="Times" w:eastAsia="맑은 고딕" w:hAnsi="Times" w:cs="Times"/>
+          <w:b w:val="0"/>
+          <w:bCs w:val="0"/>
+          <w:sz w:val="20"/>
+          <w:szCs w:val="20"/>
+          <w:lang w:eastAsia="ko-KR"/>
+        </w:rPr>
+      </w:pPr>
+      <w:r>
+        <w:rPr>
+          <w:rFonts w:ascii="Times" w:eastAsia="맑은 고딕" w:hAnsi="Times" w:cs="Times" w:hint="eastAsia"/>
+          <w:b w:val="0"/>
+          <w:bCs w:val="0"/>
+          <w:sz w:val="20"/>
+          <w:szCs w:val="20"/>
+          <w:lang w:eastAsia="ko-KR"/>
+        </w:rPr>
+        <w:t xml:space="preserve">The goal of sweep jammer is </w:t>
+      </w:r>
+      <w:r>
+        <w:rPr>
+          <w:rFonts w:ascii="Times" w:eastAsia="맑은 고딕" w:hAnsi="Times" w:cs="Times"/>
+          <w:b w:val="0"/>
+          <w:bCs w:val="0"/>
+          <w:sz w:val="20"/>
+          <w:szCs w:val="20"/>
+          <w:lang w:eastAsia="ko-KR"/>
+        </w:rPr>
+        <w:t>to impair a broader communication band by "sweeping" through different frequencies with its full power</w:t>
+      </w:r>
+      <w:r>
+        <w:rPr>
+          <w:rFonts w:ascii="Times" w:eastAsia="맑은 고딕" w:hAnsi="Times" w:cs="Times" w:hint="eastAsia"/>
+          <w:b w:val="0"/>
+          <w:bCs w:val="0"/>
+          <w:sz w:val="20"/>
+          <w:szCs w:val="20"/>
+          <w:lang w:eastAsia="ko-KR"/>
+        </w:rPr>
+        <w:t xml:space="preserve">. One can confirm that our sweep jammer </w:t>
+      </w:r>
+      <w:r>
+        <w:rPr>
+          <w:rFonts w:ascii="Times" w:eastAsia="맑은 고딕" w:hAnsi="Times" w:cs="Times"/>
+          <w:b w:val="0"/>
+          <w:bCs w:val="0"/>
+          <w:sz w:val="20"/>
+          <w:szCs w:val="20"/>
+          <w:lang w:eastAsia="ko-KR"/>
+        </w:rPr>
+        <w:t>“</w:t>
+      </w:r>
+      <w:r>
+        <w:rPr>
+          <w:rFonts w:ascii="Times" w:eastAsia="맑은 고딕" w:hAnsi="Times" w:cs="Times" w:hint="eastAsia"/>
+          <w:b w:val="0"/>
+          <w:bCs w:val="0"/>
+          <w:sz w:val="20"/>
+          <w:szCs w:val="20"/>
+          <w:lang w:eastAsia="ko-KR"/>
+        </w:rPr>
+        <w:t>sweeps</w:t>
+      </w:r>
+      <w:r>
+        <w:rPr>
+          <w:rFonts w:ascii="Times" w:eastAsia="맑은 고딕" w:hAnsi="Times" w:cs="Times"/>
+          <w:b w:val="0"/>
+          <w:bCs w:val="0"/>
+          <w:sz w:val="20"/>
+          <w:szCs w:val="20"/>
+          <w:lang w:eastAsia="ko-KR"/>
+        </w:rPr>
+        <w:t>”</w:t>
+      </w:r>
+      <w:r>
+        <w:rPr>
+          <w:rFonts w:ascii="Times" w:eastAsia="맑은 고딕" w:hAnsi="Times" w:cs="Times" w:hint="eastAsia"/>
+          <w:b w:val="0"/>
+          <w:bCs w:val="0"/>
+          <w:sz w:val="20"/>
+          <w:szCs w:val="20"/>
+          <w:lang w:eastAsia="ko-KR"/>
+        </w:rPr>
+        <w:t xml:space="preserve"> its</w:t>
+      </w:r>
+      <w:r>
+        <w:rPr>
+          <w:rFonts w:ascii="Times" w:eastAsia="맑은 고딕" w:hAnsi="Times" w:cs="Times"/>
+          <w:b w:val="0"/>
+          <w:bCs w:val="0"/>
+          <w:sz w:val="20"/>
+          <w:szCs w:val="20"/>
+          <w:lang w:eastAsia="ko-KR"/>
+        </w:rPr>
+        <w:t>’</w:t>
+      </w:r>
+      <w:r>
+        <w:rPr>
+          <w:rFonts w:ascii="Times" w:eastAsia="맑은 고딕" w:hAnsi="Times" w:cs="Times" w:hint="eastAsia"/>
+          <w:b w:val="0"/>
+          <w:bCs w:val="0"/>
+          <w:sz w:val="20"/>
+          <w:szCs w:val="20"/>
+          <w:lang w:eastAsia="ko-KR"/>
+        </w:rPr>
+        <w:t xml:space="preserve"> frequency over time from Figure 4. It was interesting to find out that the</w:t>
+      </w:r>
+      <w:r>
+        <w:rPr>
+          <w:rFonts w:ascii="Times" w:eastAsia="맑은 고딕" w:hAnsi="Times" w:cs="Times" w:hint="eastAsia"/>
+          <w:b w:val="0"/>
+          <w:bCs w:val="0"/>
+          <w:sz w:val="20"/>
+          <w:szCs w:val="20"/>
+          <w:lang w:eastAsia="ko-KR"/>
+        </w:rPr>
+        <w:t xml:space="preserve"> jamming</w:t>
+      </w:r>
+      <w:r>
+        <w:rPr>
+          <w:rFonts w:ascii="Times" w:eastAsia="맑은 고딕" w:hAnsi="Times" w:cs="Times" w:hint="eastAsia"/>
+          <w:b w:val="0"/>
+          <w:bCs w:val="0"/>
+          <w:sz w:val="20"/>
+          <w:szCs w:val="20"/>
+          <w:lang w:eastAsia="ko-KR"/>
+        </w:rPr>
+        <w:t xml:space="preserve"> power also </w:t>
+      </w:r>
+      <w:r>
+        <w:rPr>
+          <w:rFonts w:ascii="Times" w:eastAsia="맑은 고딕" w:hAnsi="Times" w:cs="Times"/>
+          <w:b w:val="0"/>
+          <w:bCs w:val="0"/>
+          <w:sz w:val="20"/>
+          <w:szCs w:val="20"/>
+          <w:lang w:eastAsia="ko-KR"/>
+        </w:rPr>
+        <w:t>oscil</w:t>
+      </w:r>
+      <w:r>
+        <w:rPr>
+          <w:rFonts w:ascii="Times" w:eastAsia="맑은 고딕" w:hAnsi="Times" w:cs="Times" w:hint="eastAsia"/>
+          <w:b w:val="0"/>
+          <w:bCs w:val="0"/>
+          <w:sz w:val="20"/>
+          <w:szCs w:val="20"/>
+          <w:lang w:eastAsia="ko-KR"/>
+        </w:rPr>
+        <w:t>l</w:t>
+      </w:r>
+      <w:r>
+        <w:rPr>
+          <w:rFonts w:ascii="Times" w:eastAsia="맑은 고딕" w:hAnsi="Times" w:cs="Times"/>
+          <w:b w:val="0"/>
+          <w:bCs w:val="0"/>
+          <w:sz w:val="20"/>
+          <w:szCs w:val="20"/>
+          <w:lang w:eastAsia="ko-KR"/>
+        </w:rPr>
+        <w:t>ate</w:t>
+      </w:r>
+      <w:r>
+        <w:rPr>
+          <w:rFonts w:ascii="Times" w:eastAsia="맑은 고딕" w:hAnsi="Times" w:cs="Times" w:hint="eastAsia"/>
+          <w:b w:val="0"/>
+          <w:bCs w:val="0"/>
+          <w:sz w:val="20"/>
+          <w:szCs w:val="20"/>
+          <w:lang w:eastAsia="ko-KR"/>
+        </w:rPr>
+        <w:t>s</w:t>
+      </w:r>
+      <w:r>
+        <w:rPr>
+          <w:rFonts w:ascii="Times" w:eastAsia="맑은 고딕" w:hAnsi="Times" w:cs="Times" w:hint="eastAsia"/>
+          <w:b w:val="0"/>
+          <w:bCs w:val="0"/>
+          <w:sz w:val="20"/>
+          <w:szCs w:val="20"/>
+          <w:lang w:eastAsia="ko-KR"/>
+        </w:rPr>
+        <w:t>, thanks to implementation of power reduction related to frequency.</w:t>
+      </w:r>
+    </w:p>
+    <w:p>
+      <w:pPr>
+        <w:widowControl/>
+        <w:wordWrap/>
+        <w:autoSpaceDE/>
+        <w:autoSpaceDN/>
+        <w:jc w:val="both"/>
+        <w:rPr>
+          <w:rFonts w:ascii="Times" w:eastAsia="맑은 고딕" w:hAnsi="Times" w:cs="Times"/>
+          <w:b w:val="0"/>
+          <w:bCs w:val="0"/>
+          <w:sz w:val="20"/>
+          <w:szCs w:val="20"/>
+          <w:lang w:eastAsia="ko-KR"/>
+        </w:rPr>
+      </w:pPr>
+      <w:r>
+        <w:rPr>
+          <w:rFonts w:ascii="Times" w:eastAsia="맑은 고딕" w:hAnsi="Times" w:cs="Times" w:hint="eastAsia"/>
+          <w:b w:val="0"/>
+          <w:bCs w:val="0"/>
+          <w:sz w:val="20"/>
+          <w:szCs w:val="20"/>
+          <w:lang w:eastAsia="ko-KR"/>
+        </w:rPr>
+        <w:t>A directional(</w:t>
+      </w:r>
+      <w:r>
+        <w:rPr>
+          <w:rFonts w:ascii="Times" w:eastAsia="맑은 고딕" w:hAnsi="Times" w:cs="Times" w:hint="eastAsia"/>
+          <w:b w:val="0"/>
+          <w:bCs w:val="0"/>
+          <w:sz w:val="20"/>
+          <w:szCs w:val="20"/>
+          <w:lang w:eastAsia="ko-KR"/>
+        </w:rPr>
+        <w:t>B</w:t>
+      </w:r>
+      <w:r>
+        <w:rPr>
+          <w:rFonts w:ascii="Times" w:eastAsia="맑은 고딕" w:hAnsi="Times" w:cs="Times"/>
+          <w:b w:val="0"/>
+          <w:bCs w:val="0"/>
+          <w:sz w:val="20"/>
+          <w:szCs w:val="20"/>
+          <w:lang w:eastAsia="ko-KR"/>
+        </w:rPr>
+        <w:t>eamforming</w:t>
+      </w:r>
+      <w:r>
+        <w:rPr>
+          <w:rFonts w:ascii="Times" w:eastAsia="맑은 고딕" w:hAnsi="Times" w:cs="Times" w:hint="eastAsia"/>
+          <w:b w:val="0"/>
+          <w:bCs w:val="0"/>
+          <w:sz w:val="20"/>
+          <w:szCs w:val="20"/>
+          <w:lang w:eastAsia="ko-KR"/>
+        </w:rPr>
+        <w:t xml:space="preserve">) </w:t>
+      </w:r>
+      <w:r>
+        <w:rPr>
+          <w:rFonts w:ascii="Times" w:eastAsia="맑은 고딕" w:hAnsi="Times" w:cs="Times"/>
+          <w:b w:val="0"/>
+          <w:bCs w:val="0"/>
+          <w:sz w:val="20"/>
+          <w:szCs w:val="20"/>
+          <w:lang w:eastAsia="ko-KR"/>
+        </w:rPr>
+        <w:t>jamm</w:t>
+      </w:r>
+      <w:r>
+        <w:rPr>
+          <w:rFonts w:ascii="Times" w:eastAsia="맑은 고딕" w:hAnsi="Times" w:cs="Times" w:hint="eastAsia"/>
+          <w:b w:val="0"/>
+          <w:bCs w:val="0"/>
+          <w:sz w:val="20"/>
+          <w:szCs w:val="20"/>
+          <w:lang w:eastAsia="ko-KR"/>
+        </w:rPr>
+        <w:t>er</w:t>
+      </w:r>
+      <w:r>
+        <w:rPr>
+          <w:rFonts w:ascii="Times" w:eastAsia="맑은 고딕" w:hAnsi="Times" w:cs="Times"/>
+          <w:b w:val="0"/>
+          <w:bCs w:val="0"/>
+          <w:sz w:val="20"/>
+          <w:szCs w:val="20"/>
+          <w:lang w:eastAsia="ko-KR"/>
+        </w:rPr>
+        <w:t xml:space="preserve"> is </w:t>
+      </w:r>
+      <w:r>
+        <w:rPr>
+          <w:rFonts w:ascii="Times" w:eastAsia="맑은 고딕" w:hAnsi="Times" w:cs="Times" w:hint="eastAsia"/>
+          <w:b w:val="0"/>
+          <w:bCs w:val="0"/>
+          <w:sz w:val="20"/>
+          <w:szCs w:val="20"/>
+          <w:lang w:eastAsia="ko-KR"/>
+        </w:rPr>
+        <w:t xml:space="preserve">built </w:t>
+      </w:r>
+      <w:r>
+        <w:rPr>
+          <w:rFonts w:ascii="Times" w:eastAsia="맑은 고딕" w:hAnsi="Times" w:cs="Times"/>
+          <w:b w:val="0"/>
+          <w:bCs w:val="0"/>
+          <w:sz w:val="20"/>
+          <w:szCs w:val="20"/>
+          <w:lang w:eastAsia="ko-KR"/>
+        </w:rPr>
+        <w:t>to intentionally disrupt a target communication channel by directing a concentrated, focused jamming signal towards the intended recipient using multiple antennas arranged in an array</w:t>
+      </w:r>
+      <w:r>
+        <w:rPr>
+          <w:rFonts w:ascii="Times" w:eastAsia="맑은 고딕" w:hAnsi="Times" w:cs="Times" w:hint="eastAsia"/>
+          <w:b w:val="0"/>
+          <w:bCs w:val="0"/>
+          <w:sz w:val="20"/>
+          <w:szCs w:val="20"/>
+          <w:lang w:eastAsia="ko-KR"/>
+        </w:rPr>
+        <w:t xml:space="preserve">. Although this simulator does not implement multiple antennas to receive the signal in GCS, we can still </w:t>
+      </w:r>
+      <w:r>
+        <w:rPr>
+          <w:rFonts w:ascii="Times" w:eastAsia="맑은 고딕" w:hAnsi="Times" w:cs="Times" w:hint="eastAsia"/>
+          <w:b w:val="0"/>
+          <w:bCs w:val="0"/>
+          <w:sz w:val="20"/>
+          <w:szCs w:val="20"/>
+          <w:lang w:eastAsia="ko-KR"/>
+        </w:rPr>
+        <w:lastRenderedPageBreak/>
+        <w:t>simulate directional jamming. Assuming that the</w:t>
+      </w:r>
+      <w:r>
+        <w:rPr>
+          <w:rFonts w:ascii="Times" w:eastAsia="맑은 고딕" w:hAnsi="Times" w:cs="Times"/>
+          <w:b w:val="0"/>
+          <w:bCs w:val="0"/>
+          <w:sz w:val="20"/>
+          <w:szCs w:val="20"/>
+          <w:lang w:eastAsia="ko-KR"/>
+        </w:rPr>
+        <w:t xml:space="preserve"> attacker is setting the antenna orientation by eye measurement</w:t>
+      </w:r>
+      <w:r>
+        <w:rPr>
+          <w:rFonts w:ascii="Times" w:eastAsia="맑은 고딕" w:hAnsi="Times" w:cs="Times" w:hint="eastAsia"/>
+          <w:b w:val="0"/>
+          <w:bCs w:val="0"/>
+          <w:sz w:val="20"/>
+          <w:szCs w:val="20"/>
+          <w:lang w:eastAsia="ko-KR"/>
+        </w:rPr>
+        <w:t xml:space="preserve">, we introduced a concept called </w:t>
+      </w:r>
+      <w:r>
+        <w:rPr>
+          <w:rFonts w:ascii="Times" w:eastAsia="맑은 고딕" w:hAnsi="Times" w:cs="Times"/>
+          <w:b w:val="0"/>
+          <w:bCs w:val="0"/>
+          <w:sz w:val="20"/>
+          <w:szCs w:val="20"/>
+          <w:lang w:eastAsia="ko-KR"/>
+        </w:rPr>
+        <w:t>“</w:t>
+      </w:r>
+      <w:proofErr w:type="spellStart"/>
+      <w:r>
+        <w:rPr>
+          <w:rFonts w:ascii="Times" w:eastAsia="맑은 고딕" w:hAnsi="Times" w:cs="Times" w:hint="eastAsia"/>
+          <w:b w:val="0"/>
+          <w:bCs w:val="0"/>
+          <w:sz w:val="20"/>
+          <w:szCs w:val="20"/>
+          <w:lang w:eastAsia="ko-KR"/>
+        </w:rPr>
+        <w:t>uncertainity</w:t>
+      </w:r>
+      <w:proofErr w:type="spellEnd"/>
+      <w:r>
+        <w:rPr>
+          <w:rFonts w:ascii="Times" w:eastAsia="맑은 고딕" w:hAnsi="Times" w:cs="Times"/>
+          <w:b w:val="0"/>
+          <w:bCs w:val="0"/>
+          <w:sz w:val="20"/>
+          <w:szCs w:val="20"/>
+          <w:lang w:eastAsia="ko-KR"/>
+        </w:rPr>
+        <w:t>”</w:t>
+      </w:r>
+      <w:r>
+        <w:rPr>
+          <w:rFonts w:ascii="Times" w:eastAsia="맑은 고딕" w:hAnsi="Times" w:cs="Times" w:hint="eastAsia"/>
+          <w:b w:val="0"/>
+          <w:bCs w:val="0"/>
+          <w:sz w:val="20"/>
+          <w:szCs w:val="20"/>
+          <w:lang w:eastAsia="ko-KR"/>
+        </w:rPr>
+        <w:t xml:space="preserve"> which the direction towards the GCS from the jammer is slightly different from the exact azimuth. </w:t>
+      </w:r>
+      <w:r>
+        <w:rPr>
+          <w:rFonts w:ascii="Times" w:eastAsia="맑은 고딕" w:hAnsi="Times" w:cs="Times"/>
+          <w:b w:val="0"/>
+          <w:bCs w:val="0"/>
+          <w:sz w:val="20"/>
+          <w:szCs w:val="20"/>
+          <w:lang w:eastAsia="ko-KR"/>
+        </w:rPr>
+        <w:t>However, since the jammer can form a beam, the difference in azimuth can be overcome if the beam width can cover it.</w:t>
+      </w:r>
+      <w:r>
+        <w:rPr>
+          <w:rFonts w:ascii="Times" w:eastAsia="맑은 고딕" w:hAnsi="Times" w:cs="Times" w:hint="eastAsia"/>
+          <w:b w:val="0"/>
+          <w:bCs w:val="0"/>
+          <w:sz w:val="20"/>
+          <w:szCs w:val="20"/>
+          <w:lang w:eastAsia="ko-KR"/>
+        </w:rPr>
+        <w:t xml:space="preserve"> We made </w:t>
+      </w:r>
+      <w:r>
+        <w:rPr>
+          <w:rFonts w:ascii="Times" w:eastAsia="맑은 고딕" w:hAnsi="Times" w:cs="Times"/>
+          <w:b w:val="0"/>
+          <w:bCs w:val="0"/>
+          <w:sz w:val="20"/>
+          <w:szCs w:val="20"/>
+          <w:lang w:eastAsia="ko-KR"/>
+        </w:rPr>
+        <w:t xml:space="preserve">the antenna gain value of </w:t>
+      </w:r>
+      <w:r>
+        <w:rPr>
+          <w:rFonts w:ascii="Times" w:eastAsia="맑은 고딕" w:hAnsi="Times" w:cs="Times" w:hint="eastAsia"/>
+          <w:b w:val="0"/>
+          <w:bCs w:val="0"/>
+          <w:sz w:val="20"/>
+          <w:szCs w:val="20"/>
+          <w:lang w:eastAsia="ko-KR"/>
+        </w:rPr>
+        <w:t>the j</w:t>
+      </w:r>
+      <w:r>
+        <w:rPr>
+          <w:rFonts w:ascii="Times" w:eastAsia="맑은 고딕" w:hAnsi="Times" w:cs="Times"/>
+          <w:b w:val="0"/>
+          <w:bCs w:val="0"/>
+          <w:sz w:val="20"/>
+          <w:szCs w:val="20"/>
+          <w:lang w:eastAsia="ko-KR"/>
+        </w:rPr>
+        <w:t xml:space="preserve">ammer </w:t>
+      </w:r>
+      <w:r>
+        <w:rPr>
+          <w:rFonts w:ascii="Times" w:eastAsia="맑은 고딕" w:hAnsi="Times" w:cs="Times" w:hint="eastAsia"/>
+          <w:b w:val="0"/>
+          <w:bCs w:val="0"/>
+          <w:sz w:val="20"/>
+          <w:szCs w:val="20"/>
+          <w:lang w:eastAsia="ko-KR"/>
+        </w:rPr>
+        <w:t>to be</w:t>
+      </w:r>
+      <w:r>
+        <w:rPr>
+          <w:rFonts w:ascii="Times" w:eastAsia="맑은 고딕" w:hAnsi="Times" w:cs="Times"/>
+          <w:b w:val="0"/>
+          <w:bCs w:val="0"/>
+          <w:sz w:val="20"/>
+          <w:szCs w:val="20"/>
+          <w:lang w:eastAsia="ko-KR"/>
+        </w:rPr>
+        <w:t xml:space="preserve"> reduced</w:t>
+      </w:r>
+      <w:r>
+        <w:rPr>
+          <w:rFonts w:ascii="Times" w:eastAsia="맑은 고딕" w:hAnsi="Times" w:cs="Times" w:hint="eastAsia"/>
+          <w:b w:val="0"/>
+          <w:bCs w:val="0"/>
+          <w:sz w:val="20"/>
+          <w:szCs w:val="20"/>
+          <w:lang w:eastAsia="ko-KR"/>
+        </w:rPr>
+        <w:t xml:space="preserve"> a</w:t>
+      </w:r>
+      <w:r>
+        <w:rPr>
+          <w:rFonts w:ascii="Times" w:eastAsia="맑은 고딕" w:hAnsi="Times" w:cs="Times"/>
+          <w:b w:val="0"/>
+          <w:bCs w:val="0"/>
+          <w:sz w:val="20"/>
+          <w:szCs w:val="20"/>
+          <w:lang w:eastAsia="ko-KR"/>
+        </w:rPr>
+        <w:t>s the GCS is far from the center of the beam</w:t>
+      </w:r>
+      <w:r>
+        <w:rPr>
+          <w:rFonts w:ascii="Times" w:eastAsia="맑은 고딕" w:hAnsi="Times" w:cs="Times" w:hint="eastAsia"/>
+          <w:b w:val="0"/>
+          <w:bCs w:val="0"/>
+          <w:sz w:val="20"/>
+          <w:szCs w:val="20"/>
+          <w:lang w:eastAsia="ko-KR"/>
+        </w:rPr>
+        <w:t>, decreasing the possibility for a bit to be flipped.</w:t>
+      </w:r>
+      <w:r>
+        <w:rPr>
+          <w:rFonts w:ascii="Times" w:eastAsia="맑은 고딕" w:hAnsi="Times" w:cs="Times" w:hint="eastAsia"/>
+          <w:b w:val="0"/>
+          <w:bCs w:val="0"/>
+          <w:sz w:val="20"/>
+          <w:szCs w:val="20"/>
+          <w:lang w:eastAsia="ko-KR"/>
+        </w:rPr>
+        <w:t xml:space="preserve"> </w:t>
+      </w:r>
+      <w:r>
+        <w:rPr>
+          <w:rFonts w:ascii="Times" w:eastAsia="맑은 고딕" w:hAnsi="Times" w:cs="Times"/>
+          <w:b w:val="0"/>
+          <w:bCs w:val="0"/>
+          <w:sz w:val="20"/>
+          <w:szCs w:val="20"/>
+          <w:lang w:eastAsia="ko-KR"/>
+        </w:rPr>
+        <w:t>While the gain is not actually "reduced"</w:t>
+      </w:r>
+      <w:r>
+        <w:rPr>
+          <w:rFonts w:ascii="Times" w:eastAsia="맑은 고딕" w:hAnsi="Times" w:cs="Times" w:hint="eastAsia"/>
+          <w:b w:val="0"/>
+          <w:bCs w:val="0"/>
+          <w:sz w:val="20"/>
+          <w:szCs w:val="20"/>
+          <w:lang w:eastAsia="ko-KR"/>
+        </w:rPr>
+        <w:t xml:space="preserve"> in reality,</w:t>
+      </w:r>
+      <w:r>
+        <w:rPr>
+          <w:rFonts w:ascii="Times" w:eastAsia="맑은 고딕" w:hAnsi="Times" w:cs="Times"/>
+          <w:b w:val="0"/>
+          <w:bCs w:val="0"/>
+          <w:sz w:val="20"/>
+          <w:szCs w:val="20"/>
+          <w:lang w:eastAsia="ko-KR"/>
+        </w:rPr>
+        <w:t xml:space="preserve"> this implementation reflects the importance of aligning the j</w:t>
+      </w:r>
+      <w:r>
+        <w:rPr>
+          <w:rFonts w:ascii="Times" w:eastAsia="맑은 고딕" w:hAnsi="Times" w:cs="Times" w:hint="eastAsia"/>
+          <w:b w:val="0"/>
+          <w:bCs w:val="0"/>
+          <w:sz w:val="20"/>
+          <w:szCs w:val="20"/>
+          <w:lang w:eastAsia="ko-KR"/>
+        </w:rPr>
+        <w:t>ammer</w:t>
+      </w:r>
+      <w:r>
+        <w:rPr>
+          <w:rFonts w:ascii="Times" w:eastAsia="맑은 고딕" w:hAnsi="Times" w:cs="Times"/>
+          <w:b w:val="0"/>
+          <w:bCs w:val="0"/>
+          <w:sz w:val="20"/>
+          <w:szCs w:val="20"/>
+          <w:lang w:eastAsia="ko-KR"/>
+        </w:rPr>
+        <w:t>’</w:t>
+      </w:r>
+      <w:r>
+        <w:rPr>
+          <w:rFonts w:ascii="Times" w:eastAsia="맑은 고딕" w:hAnsi="Times" w:cs="Times" w:hint="eastAsia"/>
+          <w:b w:val="0"/>
+          <w:bCs w:val="0"/>
+          <w:sz w:val="20"/>
+          <w:szCs w:val="20"/>
+          <w:lang w:eastAsia="ko-KR"/>
+        </w:rPr>
+        <w:t>s antenna</w:t>
+      </w:r>
+      <w:r>
+        <w:rPr>
+          <w:rFonts w:ascii="Times" w:eastAsia="맑은 고딕" w:hAnsi="Times" w:cs="Times" w:hint="eastAsia"/>
+          <w:b w:val="0"/>
+          <w:bCs w:val="0"/>
+          <w:sz w:val="20"/>
+          <w:szCs w:val="20"/>
+          <w:lang w:eastAsia="ko-KR"/>
+        </w:rPr>
+        <w:t xml:space="preserve"> direction</w:t>
+      </w:r>
+      <w:r>
+        <w:rPr>
+          <w:rFonts w:ascii="Times" w:eastAsia="맑은 고딕" w:hAnsi="Times" w:cs="Times" w:hint="eastAsia"/>
+          <w:b w:val="0"/>
+          <w:bCs w:val="0"/>
+          <w:sz w:val="20"/>
+          <w:szCs w:val="20"/>
+          <w:lang w:eastAsia="ko-KR"/>
+        </w:rPr>
+        <w:t xml:space="preserve"> towards the GCS</w:t>
+      </w:r>
+      <w:r>
+        <w:rPr>
+          <w:rFonts w:ascii="Times" w:eastAsia="맑은 고딕" w:hAnsi="Times" w:cs="Times"/>
+          <w:b w:val="0"/>
+          <w:bCs w:val="0"/>
+          <w:sz w:val="20"/>
+          <w:szCs w:val="20"/>
+          <w:lang w:eastAsia="ko-KR"/>
+        </w:rPr>
+        <w:t>.</w:t>
+      </w:r>
+    </w:p>
+    <w:p>
+      <w:pPr>
+        <w:widowControl/>
+        <w:wordWrap/>
+        <w:autoSpaceDE/>
+        <w:autoSpaceDN/>
+        <w:jc w:val="both"/>
+        <w:rPr>
+          <w:rFonts w:ascii="Times" w:eastAsia="맑은 고딕" w:hAnsi="Times" w:cs="Times" w:hint="eastAsia"/>
+          <w:b w:val="0"/>
+          <w:bCs w:val="0"/>
+          <w:sz w:val="20"/>
+          <w:szCs w:val="20"/>
+          <w:lang w:eastAsia="ko-KR"/>
+        </w:rPr>
+      </w:pPr>
     </w:p>
     <w:p>
       <w:pPr>
@@ -6211,7 +7612,6 @@
         </w:rPr>
         <w:t xml:space="preserve">the </w:t>
       </w:r>
-      <w:proofErr w:type="gramStart"/>
       <w:r>
         <w:rPr>
           <w:rFonts w:ascii="Times" w:eastAsia="맑은 고딕" w:hAnsi="Times" w:cs="Times" w:hint="eastAsia"/>
@@ -6223,7 +7623,6 @@
         </w:rPr>
         <w:t>jammer(</w:t>
       </w:r>
-      <w:proofErr w:type="gramEnd"/>
       <w:r>
         <w:rPr>
           <w:rFonts w:ascii="Times" w:eastAsia="맑은 고딕" w:hAnsi="Times" w:cs="Times" w:hint="eastAsia"/>
@@ -6310,7 +7709,7 @@
         <w:autoSpaceDN/>
         <w:jc w:val="both"/>
         <w:rPr>
-          <w:rFonts w:ascii="Times" w:eastAsia="맑은 고딕" w:hAnsi="Times" w:cs="Times" w:hint="eastAsia"/>
+          <w:rFonts w:ascii="Times" w:eastAsia="맑은 고딕" w:hAnsi="Times" w:cs="Times"/>
           <w:b w:val="0"/>
           <w:bCs w:val="0"/>
           <w:sz w:val="20"/>
@@ -6444,7 +7843,7 @@
                     </pic:cNvPicPr>
                   </pic:nvPicPr>
                   <pic:blipFill>
-                    <a:blip r:embed="rId11">
+                    <a:blip r:embed="rId12">
                       <a:extLst>
                         <a:ext uri="{28A0092B-C50C-407E-A947-70E740481C1C}">
                           <a14:useLocalDpi xmlns:a14="http://schemas.microsoft.com/office/drawing/2010/main" val="0"/>
@@ -6533,7 +7932,7 @@
           <w:szCs w:val="20"/>
           <w:lang w:eastAsia="ko-KR"/>
         </w:rPr>
-        <w:t>4</w:t>
+        <w:t>5</w:t>
       </w:r>
       <w:r>
         <w:rPr>
@@ -6570,7 +7969,7 @@
         <w:autoSpaceDN/>
         <w:jc w:val="both"/>
         <w:rPr>
-          <w:rFonts w:ascii="Times" w:eastAsiaTheme="minorHAnsi" w:hAnsi="Times" w:cs="Times" w:hint="eastAsia"/>
+          <w:rFonts w:ascii="Times" w:eastAsiaTheme="minorHAnsi" w:hAnsi="Times" w:cs="Times"/>
           <w:b w:val="0"/>
           <w:bCs w:val="0"/>
           <w:i/>
@@ -6589,31 +7988,29 @@
           <w:szCs w:val="20"/>
           <w:lang w:eastAsia="ko-KR"/>
         </w:rPr>
-        <w:t xml:space="preserve">Simultaneous interference of spoofing and jamming signals causing message to corrupt can also be confirmed in SNR distribution </w:t>
-      </w:r>
-      <w:proofErr w:type="gramStart"/>
-      <w:r>
-        <w:rPr>
-          <w:rFonts w:ascii="Times" w:eastAsia="맑은 고딕" w:hAnsi="Times" w:cs="Times" w:hint="eastAsia"/>
-          <w:b w:val="0"/>
-          <w:bCs w:val="0"/>
-          <w:sz w:val="20"/>
-          <w:szCs w:val="20"/>
-          <w:lang w:eastAsia="ko-KR"/>
-        </w:rPr>
-        <w:t>graph(</w:t>
-      </w:r>
-      <w:proofErr w:type="gramEnd"/>
-      <w:r>
-        <w:rPr>
-          <w:rFonts w:ascii="Times" w:eastAsia="맑은 고딕" w:hAnsi="Times" w:cs="Times" w:hint="eastAsia"/>
-          <w:b w:val="0"/>
-          <w:bCs w:val="0"/>
-          <w:sz w:val="20"/>
-          <w:szCs w:val="20"/>
-          <w:lang w:eastAsia="ko-KR"/>
-        </w:rPr>
-        <w:t>Figure 5). In scenario which the attacker uses jammer and spoofer together tends SNR value to be pushed under 0.</w:t>
+        <w:t xml:space="preserve">Simultaneous interference of spoofing and jamming signals causing message to corrupt can also be confirmed in SNR distribution graph(Figure </w:t>
+      </w:r>
+      <w:r>
+        <w:rPr>
+          <w:rFonts w:ascii="Times" w:eastAsia="맑은 고딕" w:hAnsi="Times" w:cs="Times" w:hint="eastAsia"/>
+          <w:b w:val="0"/>
+          <w:bCs w:val="0"/>
+          <w:sz w:val="20"/>
+          <w:szCs w:val="20"/>
+          <w:lang w:eastAsia="ko-KR"/>
+        </w:rPr>
+        <w:t>6</w:t>
+      </w:r>
+      <w:r>
+        <w:rPr>
+          <w:rFonts w:ascii="Times" w:eastAsia="맑은 고딕" w:hAnsi="Times" w:cs="Times" w:hint="eastAsia"/>
+          <w:b w:val="0"/>
+          <w:bCs w:val="0"/>
+          <w:sz w:val="20"/>
+          <w:szCs w:val="20"/>
+          <w:lang w:eastAsia="ko-KR"/>
+        </w:rPr>
+        <w:t>). In scenario which the attacker uses jammer and spoofer together tends SNR value to be pushed under 0.</w:t>
       </w:r>
     </w:p>
     <w:p>
@@ -6638,7 +8035,6 @@
           <w:szCs w:val="20"/>
           <w:lang w:eastAsia="ko-KR"/>
         </w:rPr>
-        <w:lastRenderedPageBreak/>
         <w:drawing>
           <wp:inline distT="0" distB="0" distL="0" distR="0" wp14:anchorId="48090A6A" wp14:editId="6547D022">
             <wp:extent cx="2691832" cy="1491615"/>
@@ -6657,7 +8053,7 @@
                     </pic:cNvPicPr>
                   </pic:nvPicPr>
                   <pic:blipFill>
-                    <a:blip r:embed="rId12" cstate="print">
+                    <a:blip r:embed="rId13" cstate="print">
                       <a:extLst>
                         <a:ext uri="{28A0092B-C50C-407E-A947-70E740481C1C}">
                           <a14:useLocalDpi xmlns:a14="http://schemas.microsoft.com/office/drawing/2010/main" val="0"/>
@@ -6726,7 +8122,7 @@
                     </pic:cNvPicPr>
                   </pic:nvPicPr>
                   <pic:blipFill>
-                    <a:blip r:embed="rId13" cstate="print">
+                    <a:blip r:embed="rId14" cstate="print">
                       <a:extLst>
                         <a:ext uri="{28A0092B-C50C-407E-A947-70E740481C1C}">
                           <a14:useLocalDpi xmlns:a14="http://schemas.microsoft.com/office/drawing/2010/main" val="0"/>
@@ -6768,7 +8164,7 @@
         <w:autoSpaceDN/>
         <w:jc w:val="both"/>
         <w:rPr>
-          <w:rFonts w:ascii="Times" w:eastAsiaTheme="minorHAnsi" w:hAnsi="Times" w:cs="Times" w:hint="eastAsia"/>
+          <w:rFonts w:ascii="Times" w:eastAsiaTheme="minorHAnsi" w:hAnsi="Times" w:cs="Times"/>
           <w:b w:val="0"/>
           <w:bCs w:val="0"/>
           <w:i/>
@@ -6828,7 +8224,7 @@
           <w:szCs w:val="20"/>
           <w:lang w:eastAsia="ko-KR"/>
         </w:rPr>
-        <w:t>5</w:t>
+        <w:t>6</w:t>
       </w:r>
       <w:r>
         <w:rPr>
@@ -6932,7 +8328,20 @@
           <w:szCs w:val="20"/>
           <w:lang w:eastAsia="ko-KR"/>
         </w:rPr>
-        <w:t xml:space="preserve"> 6</w:t>
+        <w:t xml:space="preserve"> </w:t>
+      </w:r>
+      <w:r>
+        <w:rPr>
+          <w:rFonts w:ascii="Times" w:eastAsiaTheme="minorHAnsi" w:hAnsi="Times" w:cs="Times" w:hint="eastAsia"/>
+          <w:b w:val="0"/>
+          <w:bCs w:val="0"/>
+          <w:i/>
+          <w:iCs/>
+          <w:sz w:val="20"/>
+          <w:szCs w:val="20"/>
+          <w:lang w:eastAsia="ko-KR"/>
+        </w:rPr>
+        <w:t>7</w:t>
       </w:r>
       <w:r>
         <w:rPr>
@@ -7021,7 +8430,29 @@
           <w:szCs w:val="20"/>
           <w:lang w:eastAsia="ko-KR"/>
         </w:rPr>
-        <w:t>spotted in the throughput evaluation. T</w:t>
+        <w:t>spotted in the throughput evaluation</w:t>
+      </w:r>
+      <w:r>
+        <w:rPr>
+          <w:rFonts w:ascii="Times" w:eastAsia="맑은 고딕" w:hAnsi="Times" w:cs="Times" w:hint="eastAsia"/>
+          <w:b w:val="0"/>
+          <w:bCs w:val="0"/>
+          <w:sz w:val="20"/>
+          <w:szCs w:val="20"/>
+          <w:lang w:eastAsia="ko-KR"/>
+        </w:rPr>
+        <w:t>(Figure 7)</w:t>
+      </w:r>
+      <w:r>
+        <w:rPr>
+          <w:rFonts w:ascii="Times" w:eastAsia="맑은 고딕" w:hAnsi="Times" w:cs="Times" w:hint="eastAsia"/>
+          <w:b w:val="0"/>
+          <w:bCs w:val="0"/>
+          <w:sz w:val="20"/>
+          <w:szCs w:val="20"/>
+          <w:lang w:eastAsia="ko-KR"/>
+        </w:rPr>
+        <w:t>. T</w:t>
       </w:r>
       <w:r>
         <w:rPr>
@@ -7131,7 +8562,19 @@
           <w:szCs w:val="20"/>
           <w:lang w:eastAsia="ko-KR"/>
         </w:rPr>
-        <w:t xml:space="preserve"> a difference compared to “Only Spoofing” scenario programmatically. </w:t>
+        <w:t xml:space="preserve"> a difference compared to “Only Spoofing” scenario </w:t>
+      </w:r>
+      <w:r>
+        <w:rPr>
+          <w:rFonts w:ascii="Times" w:eastAsia="맑은 고딕" w:hAnsi="Times" w:cs="Times"/>
+          <w:b w:val="0"/>
+          <w:bCs w:val="0"/>
+          <w:sz w:val="20"/>
+          <w:szCs w:val="20"/>
+          <w:lang w:eastAsia="ko-KR"/>
+        </w:rPr>
+        <w:lastRenderedPageBreak/>
+        <w:t xml:space="preserve">programmatically. </w:t>
       </w:r>
       <w:r>
         <w:rPr>
@@ -7384,7 +8827,7 @@
         <w:autoSpaceDN/>
         <w:jc w:val="both"/>
         <w:rPr>
-          <w:rFonts w:ascii="Times" w:eastAsia="맑은 고딕" w:hAnsi="Times" w:cs="Times" w:hint="eastAsia"/>
+          <w:rFonts w:ascii="Times" w:eastAsia="맑은 고딕" w:hAnsi="Times" w:cs="Times"/>
           <w:sz w:val="20"/>
           <w:szCs w:val="20"/>
           <w:lang w:eastAsia="ko-KR"/>
@@ -7751,29 +9194,7 @@
           <w:szCs w:val="20"/>
           <w:lang w:eastAsia="ko-KR"/>
         </w:rPr>
-        <w:t xml:space="preserve">to </w:t>
-      </w:r>
-      <w:r>
-        <w:rPr>
-          <w:rFonts w:ascii="Times" w:eastAsia="맑은 고딕" w:hAnsi="Times" w:cs="Times" w:hint="eastAsia"/>
-          <w:b w:val="0"/>
-          <w:bCs w:val="0"/>
-          <w:sz w:val="20"/>
-          <w:szCs w:val="20"/>
-          <w:lang w:eastAsia="ko-KR"/>
-        </w:rPr>
-        <w:t>mitigate such attacks</w:t>
-      </w:r>
-      <w:r>
-        <w:rPr>
-          <w:rFonts w:ascii="Times" w:eastAsia="맑은 고딕" w:hAnsi="Times" w:cs="Times" w:hint="eastAsia"/>
-          <w:b w:val="0"/>
-          <w:bCs w:val="0"/>
-          <w:sz w:val="20"/>
-          <w:szCs w:val="20"/>
-          <w:lang w:eastAsia="ko-KR"/>
-        </w:rPr>
-        <w:t>.</w:t>
+        <w:t>to mitigate such attacks.</w:t>
       </w:r>
     </w:p>
     <w:p>
@@ -7784,7 +9205,7 @@
         <w:autoSpaceDN/>
         <w:jc w:val="both"/>
         <w:rPr>
-          <w:rFonts w:ascii="Times" w:eastAsia="맑은 고딕" w:hAnsi="Times" w:cs="Times" w:hint="eastAsia"/>
+          <w:rFonts w:ascii="Times" w:eastAsia="맑은 고딕" w:hAnsi="Times" w:cs="Times"/>
           <w:sz w:val="20"/>
           <w:szCs w:val="20"/>
           <w:lang w:eastAsia="ko-KR"/>

</xml_diff>